<commit_message>
Add headers and sleep to avoid block
Use fake_useragent module to generate a random header for each request. Add random sleep time to lower the frequency of requests.
</commit_message>
<xml_diff>
--- a/project.docx
+++ b/project.docx
@@ -5076,17 +5076,412 @@
         </w:rPr>
         <w:t>Num of surgeries?</w:t>
       </w:r>
+    </w:p>
+    <w:p>
+      <w:pPr>
+        <w:widowControl w:val="0"/>
+        <w:numPr>
+          <w:ilvl w:val="0"/>
+          <w:numId w:val="0"/>
+        </w:numPr>
+        <w:jc w:val="both"/>
+        <w:rPr>
+          <w:rFonts w:hint="eastAsia"/>
+          <w:b w:val="0"/>
+          <w:bCs w:val="0"/>
+          <w:sz w:val="24"/>
+          <w:szCs w:val="24"/>
+          <w:lang w:val="en-US" w:eastAsia="zh-CN"/>
+        </w:rPr>
+      </w:pPr>
+      <w:r>
+        <w:rPr>
+          <w:rFonts w:hint="eastAsia"/>
+          <w:b w:val="0"/>
+          <w:bCs w:val="0"/>
+          <w:sz w:val="24"/>
+          <w:szCs w:val="24"/>
+          <w:lang w:val="en-US" w:eastAsia="zh-CN"/>
+        </w:rPr>
+        <w:t>Fake user agent -&gt; csv -&gt; data frame -&gt; search api</w:t>
+      </w:r>
+    </w:p>
+    <w:p>
+      <w:pPr>
+        <w:widowControl w:val="0"/>
+        <w:numPr>
+          <w:ilvl w:val="0"/>
+          <w:numId w:val="0"/>
+        </w:numPr>
+        <w:jc w:val="both"/>
+        <w:rPr>
+          <w:rFonts w:hint="eastAsia"/>
+          <w:b w:val="0"/>
+          <w:bCs w:val="0"/>
+          <w:sz w:val="24"/>
+          <w:szCs w:val="24"/>
+          <w:lang w:val="en-US" w:eastAsia="zh-CN"/>
+        </w:rPr>
+      </w:pPr>
+      <w:r>
+        <w:rPr>
+          <w:rFonts w:hint="eastAsia"/>
+          <w:b w:val="0"/>
+          <w:bCs w:val="0"/>
+          <w:sz w:val="24"/>
+          <w:szCs w:val="24"/>
+          <w:lang w:val="en-US" w:eastAsia="zh-CN"/>
+        </w:rPr>
+        <w:t>Google being duckduckgo</w:t>
+      </w:r>
+    </w:p>
+    <w:p>
+      <w:pPr>
+        <w:widowControl w:val="0"/>
+        <w:numPr>
+          <w:ilvl w:val="0"/>
+          <w:numId w:val="0"/>
+        </w:numPr>
+        <w:jc w:val="both"/>
+        <w:rPr>
+          <w:rFonts w:hint="eastAsia"/>
+          <w:b w:val="0"/>
+          <w:bCs w:val="0"/>
+          <w:sz w:val="24"/>
+          <w:szCs w:val="24"/>
+          <w:lang w:val="en-US" w:eastAsia="zh-CN"/>
+        </w:rPr>
+      </w:pPr>
+    </w:p>
+    <w:p>
+      <w:pPr>
+        <w:rPr>
+          <w:rFonts w:hint="eastAsia"/>
+          <w:sz w:val="24"/>
+          <w:szCs w:val="24"/>
+          <w:lang w:val="en-US" w:eastAsia="zh-CN"/>
+        </w:rPr>
+      </w:pPr>
+      <w:r>
+        <w:rPr>
+          <w:rFonts w:hint="eastAsia"/>
+          <w:b/>
+          <w:bCs/>
+          <w:sz w:val="24"/>
+          <w:szCs w:val="24"/>
+          <w:lang w:val="en-US" w:eastAsia="zh-CN"/>
+        </w:rPr>
+        <w:t xml:space="preserve">Week 5 </w:t>
+      </w:r>
+      <w:r>
+        <w:rPr>
+          <w:rFonts w:hint="eastAsia"/>
+          <w:sz w:val="24"/>
+          <w:szCs w:val="24"/>
+          <w:lang w:val="en-US" w:eastAsia="zh-CN"/>
+        </w:rPr>
+        <w:t>(Oct 30 - Nov 5)</w:t>
+      </w:r>
+    </w:p>
+    <w:p>
+      <w:pPr>
+        <w:widowControl w:val="0"/>
+        <w:numPr>
+          <w:ilvl w:val="0"/>
+          <w:numId w:val="0"/>
+        </w:numPr>
+        <w:jc w:val="both"/>
+        <w:rPr>
+          <w:rFonts w:hint="eastAsia"/>
+          <w:b w:val="0"/>
+          <w:bCs w:val="0"/>
+          <w:sz w:val="24"/>
+          <w:szCs w:val="24"/>
+          <w:lang w:val="en-US" w:eastAsia="zh-CN"/>
+        </w:rPr>
+      </w:pPr>
+      <w:r>
+        <w:rPr>
+          <w:rFonts w:hint="eastAsia"/>
+          <w:b w:val="0"/>
+          <w:bCs w:val="0"/>
+          <w:sz w:val="24"/>
+          <w:szCs w:val="24"/>
+          <w:lang w:val="en-US" w:eastAsia="zh-CN"/>
+        </w:rPr>
+        <w:t>403 access denied when scrape too frequently</w:t>
+      </w:r>
+    </w:p>
+    <w:p>
+      <w:pPr>
+        <w:widowControl w:val="0"/>
+        <w:numPr>
+          <w:ilvl w:val="0"/>
+          <w:numId w:val="0"/>
+        </w:numPr>
+        <w:jc w:val="both"/>
+        <w:rPr>
+          <w:rFonts w:hint="eastAsia"/>
+          <w:b w:val="0"/>
+          <w:bCs w:val="0"/>
+          <w:sz w:val="24"/>
+          <w:szCs w:val="24"/>
+          <w:lang w:val="en-US" w:eastAsia="zh-CN"/>
+        </w:rPr>
+      </w:pPr>
+      <w:r>
+        <w:rPr>
+          <w:rFonts w:hint="eastAsia"/>
+          <w:b w:val="0"/>
+          <w:bCs w:val="0"/>
+          <w:sz w:val="24"/>
+          <w:szCs w:val="24"/>
+          <w:lang w:val="en-US" w:eastAsia="zh-CN"/>
+        </w:rPr>
+        <w:t>Can re-access in 10 min</w:t>
+      </w:r>
+    </w:p>
+    <w:p>
+      <w:pPr>
+        <w:widowControl w:val="0"/>
+        <w:numPr>
+          <w:ilvl w:val="0"/>
+          <w:numId w:val="0"/>
+        </w:numPr>
+        <w:jc w:val="both"/>
+        <w:rPr>
+          <w:rFonts w:hint="eastAsia"/>
+          <w:b w:val="0"/>
+          <w:bCs w:val="0"/>
+          <w:sz w:val="24"/>
+          <w:szCs w:val="24"/>
+          <w:lang w:val="en-US" w:eastAsia="zh-CN"/>
+        </w:rPr>
+      </w:pPr>
+    </w:p>
+    <w:p>
+      <w:pPr>
+        <w:widowControl w:val="0"/>
+        <w:numPr>
+          <w:ilvl w:val="0"/>
+          <w:numId w:val="0"/>
+        </w:numPr>
+        <w:jc w:val="both"/>
+        <w:rPr>
+          <w:rFonts w:hint="default"/>
+          <w:b w:val="0"/>
+          <w:bCs w:val="0"/>
+          <w:sz w:val="24"/>
+          <w:szCs w:val="24"/>
+          <w:lang w:val="en-US" w:eastAsia="zh-CN"/>
+        </w:rPr>
+      </w:pPr>
+      <w:r>
+        <w:rPr>
+          <w:rFonts w:hint="eastAsia"/>
+          <w:b w:val="0"/>
+          <w:bCs w:val="0"/>
+          <w:sz w:val="24"/>
+          <w:szCs w:val="24"/>
+          <w:lang w:val="en-US" w:eastAsia="zh-CN"/>
+        </w:rPr>
+        <w:t>Fake user headers + rotate proxies?</w:t>
+      </w:r>
+    </w:p>
+    <w:p>
+      <w:pPr>
+        <w:widowControl w:val="0"/>
+        <w:numPr>
+          <w:ilvl w:val="0"/>
+          <w:numId w:val="0"/>
+        </w:numPr>
+        <w:jc w:val="both"/>
+        <w:rPr>
+          <w:rFonts w:hint="eastAsia"/>
+          <w:b w:val="0"/>
+          <w:bCs w:val="0"/>
+          <w:sz w:val="24"/>
+          <w:szCs w:val="24"/>
+          <w:lang w:val="en-US" w:eastAsia="zh-CN"/>
+        </w:rPr>
+      </w:pPr>
+      <w:r>
+        <w:rPr>
+          <w:rFonts w:hint="eastAsia"/>
+          <w:b w:val="0"/>
+          <w:bCs w:val="0"/>
+          <w:sz w:val="24"/>
+          <w:szCs w:val="24"/>
+          <w:lang w:val="en-US" w:eastAsia="zh-CN"/>
+        </w:rPr>
+        <w:t>Module: fake_useragent</w:t>
+      </w:r>
+    </w:p>
+    <w:p>
+      <w:pPr>
+        <w:widowControl w:val="0"/>
+        <w:numPr>
+          <w:ilvl w:val="0"/>
+          <w:numId w:val="0"/>
+        </w:numPr>
+        <w:jc w:val="both"/>
+        <w:rPr>
+          <w:rFonts w:hint="eastAsia"/>
+          <w:b w:val="0"/>
+          <w:bCs w:val="0"/>
+          <w:sz w:val="24"/>
+          <w:szCs w:val="24"/>
+          <w:lang w:val="en-US" w:eastAsia="zh-CN"/>
+        </w:rPr>
+      </w:pPr>
+      <w:r>
+        <w:rPr>
+          <w:rFonts w:hint="eastAsia"/>
+          <w:b w:val="0"/>
+          <w:bCs w:val="0"/>
+          <w:sz w:val="24"/>
+          <w:szCs w:val="24"/>
+          <w:lang w:val="en-US" w:eastAsia="zh-CN"/>
+        </w:rPr>
+        <w:t>Deal with 403: wait for 10 min and retry</w:t>
+      </w:r>
+    </w:p>
+    <w:p>
+      <w:pPr>
+        <w:widowControl w:val="0"/>
+        <w:numPr>
+          <w:ilvl w:val="0"/>
+          <w:numId w:val="0"/>
+        </w:numPr>
+        <w:jc w:val="both"/>
+        <w:rPr>
+          <w:rFonts w:hint="eastAsia"/>
+          <w:b w:val="0"/>
+          <w:bCs w:val="0"/>
+          <w:sz w:val="24"/>
+          <w:szCs w:val="24"/>
+          <w:lang w:val="en-US" w:eastAsia="zh-CN"/>
+        </w:rPr>
+      </w:pPr>
+    </w:p>
+    <w:p>
+      <w:pPr>
+        <w:widowControl w:val="0"/>
+        <w:numPr>
+          <w:ilvl w:val="0"/>
+          <w:numId w:val="0"/>
+        </w:numPr>
+        <w:jc w:val="both"/>
+        <w:rPr>
+          <w:rFonts w:hint="default"/>
+          <w:b w:val="0"/>
+          <w:bCs w:val="0"/>
+          <w:sz w:val="24"/>
+          <w:szCs w:val="24"/>
+          <w:lang w:val="en-US" w:eastAsia="zh-CN"/>
+        </w:rPr>
+      </w:pPr>
+      <w:r>
+        <w:rPr>
+          <w:rFonts w:hint="eastAsia"/>
+          <w:b w:val="0"/>
+          <w:bCs w:val="0"/>
+          <w:sz w:val="24"/>
+          <w:szCs w:val="24"/>
+          <w:lang w:val="en-US" w:eastAsia="zh-CN"/>
+        </w:rPr>
+        <w:t>Remove duplicate: (Some duplicate gp names)</w:t>
+      </w:r>
+    </w:p>
+    <w:p>
+      <w:pPr>
+        <w:widowControl w:val="0"/>
+        <w:numPr>
+          <w:ilvl w:val="0"/>
+          <w:numId w:val="0"/>
+        </w:numPr>
+        <w:jc w:val="both"/>
+        <w:rPr>
+          <w:rFonts w:hint="eastAsia"/>
+          <w:b w:val="0"/>
+          <w:bCs w:val="0"/>
+          <w:sz w:val="24"/>
+          <w:szCs w:val="24"/>
+          <w:lang w:val="en-US" w:eastAsia="zh-CN"/>
+        </w:rPr>
+      </w:pPr>
+      <w:r>
+        <w:rPr>
+          <w:rFonts w:hint="eastAsia"/>
+          <w:b w:val="0"/>
+          <w:bCs w:val="0"/>
+          <w:sz w:val="24"/>
+          <w:szCs w:val="24"/>
+          <w:lang w:val="en-US" w:eastAsia="zh-CN"/>
+        </w:rPr>
+        <w:t>- in different location (have different postcode)</w:t>
+      </w:r>
+    </w:p>
+    <w:p>
+      <w:pPr>
+        <w:widowControl w:val="0"/>
+        <w:numPr>
+          <w:ilvl w:val="0"/>
+          <w:numId w:val="0"/>
+        </w:numPr>
+        <w:jc w:val="both"/>
+        <w:rPr>
+          <w:rFonts w:hint="eastAsia"/>
+          <w:b w:val="0"/>
+          <w:bCs w:val="0"/>
+          <w:sz w:val="24"/>
+          <w:szCs w:val="24"/>
+          <w:lang w:val="en-US" w:eastAsia="zh-CN"/>
+        </w:rPr>
+      </w:pPr>
+      <w:r>
+        <w:rPr>
+          <w:rFonts w:hint="eastAsia"/>
+          <w:b w:val="0"/>
+          <w:bCs w:val="0"/>
+          <w:sz w:val="24"/>
+          <w:szCs w:val="24"/>
+          <w:lang w:val="en-US" w:eastAsia="zh-CN"/>
+        </w:rPr>
+        <w:t>- Or they are actually the same one but can be accessed in several different towns due to the short distance between the gp and the towns (people in different towns can go the the same gp)</w:t>
+      </w:r>
+    </w:p>
+    <w:p>
+      <w:pPr>
+        <w:widowControl w:val="0"/>
+        <w:numPr>
+          <w:ilvl w:val="0"/>
+          <w:numId w:val="0"/>
+        </w:numPr>
+        <w:jc w:val="both"/>
+        <w:rPr>
+          <w:rFonts w:hint="eastAsia"/>
+          <w:b w:val="0"/>
+          <w:bCs w:val="0"/>
+          <w:sz w:val="24"/>
+          <w:szCs w:val="24"/>
+          <w:lang w:val="en-US" w:eastAsia="zh-CN"/>
+        </w:rPr>
+      </w:pPr>
+      <w:r>
+        <w:rPr>
+          <w:rFonts w:hint="eastAsia"/>
+          <w:b w:val="0"/>
+          <w:bCs w:val="0"/>
+          <w:sz w:val="24"/>
+          <w:szCs w:val="24"/>
+          <w:lang w:val="en-US" w:eastAsia="zh-CN"/>
+        </w:rPr>
+        <w:t xml:space="preserve">-&gt; drop all duplicate names: </w:t>
+      </w:r>
       <w:bookmarkStart w:id="0" w:name="_GoBack"/>
       <w:bookmarkEnd w:id="0"/>
-    </w:p>
-    <w:p>
-      <w:pPr>
-        <w:widowControl w:val="0"/>
-        <w:numPr>
-          <w:ilvl w:val="0"/>
-          <w:numId w:val="0"/>
-        </w:numPr>
-        <w:jc w:val="both"/>
+      <w:r>
         <w:rPr>
           <w:rFonts w:hint="eastAsia"/>
           <w:b w:val="0"/>
@@ -5095,47 +5490,77 @@
           <w:szCs w:val="24"/>
           <w:lang w:val="en-US" w:eastAsia="zh-CN"/>
         </w:rPr>
-      </w:pPr>
-      <w:r>
-        <w:rPr>
-          <w:rFonts w:hint="eastAsia"/>
+        <w:t>gp with the same name usually has the same website</w:t>
+      </w:r>
+    </w:p>
+    <w:p>
+      <w:pPr>
+        <w:widowControl w:val="0"/>
+        <w:numPr>
+          <w:ilvl w:val="0"/>
+          <w:numId w:val="0"/>
+        </w:numPr>
+        <w:jc w:val="both"/>
+        <w:rPr>
+          <w:rFonts w:hint="default"/>
           <w:b w:val="0"/>
           <w:bCs w:val="0"/>
           <w:sz w:val="24"/>
           <w:szCs w:val="24"/>
           <w:lang w:val="en-US" w:eastAsia="zh-CN"/>
         </w:rPr>
-        <w:t>Fake user agent -&gt; csv -&gt; data frame -&gt; search api</w:t>
-      </w:r>
-    </w:p>
-    <w:p>
-      <w:pPr>
-        <w:widowControl w:val="0"/>
-        <w:numPr>
-          <w:ilvl w:val="0"/>
-          <w:numId w:val="0"/>
-        </w:numPr>
-        <w:jc w:val="both"/>
-        <w:rPr>
-          <w:rFonts w:hint="default"/>
+      </w:pPr>
+      <w:r>
+        <w:rPr>
+          <w:rFonts w:hint="eastAsia"/>
           <w:b w:val="0"/>
           <w:bCs w:val="0"/>
           <w:sz w:val="24"/>
           <w:szCs w:val="24"/>
           <w:lang w:val="en-US" w:eastAsia="zh-CN"/>
         </w:rPr>
-      </w:pPr>
-      <w:r>
-        <w:rPr>
-          <w:rFonts w:hint="eastAsia"/>
+        <w:t>-&gt; check the nhs overview: get gp</w:t>
+      </w:r>
+      <w:r>
+        <w:rPr>
+          <w:rFonts w:hint="default"/>
           <w:b w:val="0"/>
           <w:bCs w:val="0"/>
           <w:sz w:val="24"/>
           <w:szCs w:val="24"/>
           <w:lang w:val="en-US" w:eastAsia="zh-CN"/>
         </w:rPr>
-        <w:t>Google being duckduckgo</w:t>
-      </w:r>
+        <w:t>’</w:t>
+      </w:r>
+      <w:r>
+        <w:rPr>
+          <w:rFonts w:hint="eastAsia"/>
+          <w:b w:val="0"/>
+          <w:bCs w:val="0"/>
+          <w:sz w:val="24"/>
+          <w:szCs w:val="24"/>
+          <w:lang w:val="en-US" w:eastAsia="zh-CN"/>
+        </w:rPr>
+        <w:t>s link and their official location (town + postcode)</w:t>
+      </w:r>
+    </w:p>
+    <w:p>
+      <w:pPr>
+        <w:widowControl w:val="0"/>
+        <w:numPr>
+          <w:ilvl w:val="0"/>
+          <w:numId w:val="0"/>
+        </w:numPr>
+        <w:jc w:val="both"/>
+        <w:rPr>
+          <w:rFonts w:hint="default"/>
+          <w:b w:val="0"/>
+          <w:bCs w:val="0"/>
+          <w:sz w:val="24"/>
+          <w:szCs w:val="24"/>
+          <w:lang w:val="en-US" w:eastAsia="zh-CN"/>
+        </w:rPr>
+      </w:pPr>
     </w:p>
     <w:sectPr>
       <w:pgSz w:w="11906" w:h="16838"/>

</xml_diff>